<commit_message>
user stories giulio e simone corrette! mancano alessandro
</commit_message>
<xml_diff>
--- a/User Stories.docx
+++ b/User Stories.docx
@@ -316,43 +316,100 @@
           <w:highlight w:val="yellow"/>
           <w:lang w:val="en-GB"/>
         </w:rPr>
-        <w:t xml:space="preserve">As a client, I want to be warned when an appointment becomes available, so that I can book it. (da </w:t>
-      </w:r>
-      <w:proofErr w:type="spellStart"/>
+        <w:t>As a client, I want to know when a busy appointment that I want to book becomes available</w:t>
+      </w:r>
       <w:r>
         <w:rPr>
           <w:highlight w:val="yellow"/>
           <w:lang w:val="en-GB"/>
         </w:rPr>
-        <w:t>riformulare</w:t>
-      </w:r>
-      <w:proofErr w:type="spellEnd"/>
+        <w:t xml:space="preserve">, </w:t>
+      </w:r>
       <w:r>
         <w:rPr>
           <w:highlight w:val="yellow"/>
           <w:lang w:val="en-GB"/>
         </w:rPr>
-        <w:t>).</w:t>
-      </w:r>
-    </w:p>
-    <w:p>
-      <w:pPr>
-        <w:rPr>
-          <w:rFonts w:asciiTheme="majorHAnsi" w:hAnsiTheme="majorHAnsi" w:cstheme="majorHAnsi"/>
-          <w:sz w:val="20"/>
-          <w:szCs w:val="20"/>
-          <w:lang w:val="en-GB"/>
-        </w:rPr>
-      </w:pPr>
-      <w:r>
-        <w:rPr>
-          <w:rFonts w:asciiTheme="majorHAnsi" w:hAnsiTheme="majorHAnsi" w:cstheme="majorHAnsi"/>
-          <w:sz w:val="20"/>
-          <w:szCs w:val="20"/>
+        <w:t xml:space="preserve">so that I can </w:t>
+      </w:r>
+      <w:r>
+        <w:rPr>
           <w:highlight w:val="yellow"/>
           <w:lang w:val="en-GB"/>
         </w:rPr>
-        <w:t>As a barber I want to have a rating system for haircut pics, so can I show the best ones first.</w:t>
+        <w:t>book</w:t>
+      </w:r>
+      <w:r>
+        <w:rPr>
+          <w:highlight w:val="yellow"/>
+          <w:lang w:val="en-GB"/>
+        </w:rPr>
+        <w:t xml:space="preserve"> it.</w:t>
+      </w:r>
+    </w:p>
+    <w:p>
+      <w:pPr>
+        <w:rPr>
+          <w:color w:val="D0CECE" w:themeColor="background2" w:themeShade="E6"/>
+          <w:lang w:val="en-GB"/>
+        </w:rPr>
+      </w:pPr>
+      <w:r>
+        <w:rPr>
+          <w:color w:val="D0CECE" w:themeColor="background2" w:themeShade="E6"/>
+          <w:lang w:val="en-GB"/>
+        </w:rPr>
+        <w:t>As a barber</w:t>
+      </w:r>
+      <w:r>
+        <w:rPr>
+          <w:color w:val="D0CECE" w:themeColor="background2" w:themeShade="E6"/>
+          <w:lang w:val="en-GB"/>
+        </w:rPr>
+        <w:t>,</w:t>
+      </w:r>
+      <w:r>
+        <w:rPr>
+          <w:color w:val="D0CECE" w:themeColor="background2" w:themeShade="E6"/>
+          <w:lang w:val="en-GB"/>
+        </w:rPr>
+        <w:t xml:space="preserve"> I want to have a rating system for haircut pics, so</w:t>
+      </w:r>
+      <w:r>
+        <w:rPr>
+          <w:color w:val="D0CECE" w:themeColor="background2" w:themeShade="E6"/>
+          <w:lang w:val="en-GB"/>
+        </w:rPr>
+        <w:t xml:space="preserve"> that</w:t>
+      </w:r>
+      <w:r>
+        <w:rPr>
+          <w:color w:val="D0CECE" w:themeColor="background2" w:themeShade="E6"/>
+          <w:lang w:val="en-GB"/>
+        </w:rPr>
+        <w:t xml:space="preserve"> can show the best ones first.</w:t>
+      </w:r>
+    </w:p>
+    <w:p>
+      <w:pPr>
+        <w:rPr>
+          <w:highlight w:val="yellow"/>
+          <w:lang w:val="en-GB"/>
+        </w:rPr>
+      </w:pPr>
+      <w:r>
+        <w:rPr>
+          <w:highlight w:val="yellow"/>
+          <w:lang w:val="en-GB"/>
+        </w:rPr>
+        <w:t xml:space="preserve">As a client, I want </w:t>
+      </w:r>
+      <w:r>
+        <w:rPr>
+          <w:highlight w:val="yellow"/>
+          <w:lang w:val="en-GB"/>
+        </w:rPr>
+        <w:t>to rate the haircut pics, so that I can help other clients.</w:t>
       </w:r>
     </w:p>
     <w:p>
@@ -366,48 +423,27 @@
           <w:highlight w:val="yellow"/>
           <w:lang w:val="en-GB"/>
         </w:rPr>
-        <w:t>As a customer, I want to find the store</w:t>
-      </w:r>
-      <w:r>
-        <w:rPr>
-          <w:b/>
-          <w:bCs/>
-          <w:highlight w:val="yellow"/>
-          <w:lang w:val="en-GB"/>
-        </w:rPr>
-        <w:t>’s</w:t>
-      </w:r>
-      <w:r>
-        <w:rPr>
-          <w:highlight w:val="yellow"/>
-          <w:lang w:val="en-GB"/>
-        </w:rPr>
-        <w:t xml:space="preserve"> location on Google Maps, so that I can reach it.</w:t>
-      </w:r>
-    </w:p>
-    <w:p>
-      <w:pPr>
-        <w:rPr>
-          <w:lang w:val="en-GB"/>
-        </w:rPr>
-      </w:pPr>
-      <w:r>
-        <w:rPr>
-          <w:lang w:val="en-GB"/>
-        </w:rPr>
-        <w:t xml:space="preserve">As a customer, I want to express a preference for the haircut to be booked, </w:t>
-      </w:r>
-      <w:r>
-        <w:rPr>
-          <w:lang w:val="en-GB"/>
-        </w:rPr>
-        <w:t>s</w:t>
-      </w:r>
-      <w:r>
-        <w:rPr>
-          <w:lang w:val="en-GB"/>
-        </w:rPr>
-        <w:t>o that I can have the look I want.</w:t>
+        <w:t>As a customer, I want to find the store location, so that I can reach it.</w:t>
+      </w:r>
+    </w:p>
+    <w:p>
+      <w:pPr>
+        <w:rPr>
+          <w:lang w:val="en-GB"/>
+        </w:rPr>
+      </w:pPr>
+      <w:r>
+        <w:rPr>
+          <w:color w:val="D0CECE" w:themeColor="background2" w:themeShade="E6"/>
+          <w:lang w:val="en-GB"/>
+        </w:rPr>
+        <w:t>As a customer, I want to express a preference for the haircut to be booked, so that I can have the look I want</w:t>
+      </w:r>
+      <w:r>
+        <w:rPr>
+          <w:lang w:val="en-GB"/>
+        </w:rPr>
+        <w:t>.</w:t>
       </w:r>
     </w:p>
     <w:p>
@@ -437,7 +473,7 @@
           <w:strike/>
           <w:lang w:val="en-GB"/>
         </w:rPr>
-        <w:t>As a customer, I want to book a beard product, so that I can buy it later in the shop.</w:t>
+        <w:t>As a customer, I want to book a beard product, so that I can buy it in the shop.</w:t>
       </w:r>
     </w:p>
     <w:p>
@@ -448,45 +484,16 @@
       </w:pPr>
       <w:r>
         <w:rPr>
+          <w:color w:val="D0CECE" w:themeColor="background2" w:themeShade="E6"/>
           <w:lang w:val="en"/>
         </w:rPr>
-        <w:t>As a customer, I want to buy beard products</w:t>
+        <w:t>As a customer, I want to buy beard products, so that I can pick them up in the shop</w:t>
       </w:r>
       <w:r>
         <w:rPr>
           <w:lang w:val="en"/>
         </w:rPr>
-        <w:t>,</w:t>
-      </w:r>
-      <w:r>
-        <w:rPr>
-          <w:lang w:val="en"/>
-        </w:rPr>
-        <w:t xml:space="preserve"> </w:t>
-      </w:r>
-      <w:r>
-        <w:rPr>
-          <w:lang w:val="en"/>
-        </w:rPr>
-        <w:t>s</w:t>
-      </w:r>
-      <w:r>
-        <w:rPr>
-          <w:lang w:val="en"/>
-        </w:rPr>
-        <w:t xml:space="preserve">o that I can pick </w:t>
-      </w:r>
-      <w:r>
-        <w:rPr>
-          <w:lang w:val="en"/>
-        </w:rPr>
-        <w:t>them</w:t>
-      </w:r>
-      <w:r>
-        <w:rPr>
-          <w:lang w:val="en"/>
-        </w:rPr>
-        <w:t xml:space="preserve"> up in the shop.</w:t>
+        <w:t>.</w:t>
       </w:r>
     </w:p>
     <w:p>
@@ -499,22 +506,22 @@
       <w:r>
         <w:rPr>
           <w:strike/>
-          <w:lang w:val="en-GB"/>
-        </w:rPr>
-        <w:t>As a Barber, I want a daily list of customers ordered by time, so that I can organize my work.</w:t>
+          <w:lang w:val="en"/>
+        </w:rPr>
+        <w:t>As a Barber, I want a list of booked customers sorted by date and time, so that I can organize my work.</w:t>
       </w:r>
     </w:p>
     <w:p>
       <w:pPr>
         <w:rPr>
           <w:u w:val="single"/>
-          <w:lang w:val="en-GB"/>
+          <w:lang w:val="it-IT"/>
         </w:rPr>
       </w:pPr>
       <w:r>
         <w:rPr>
           <w:u w:val="single"/>
-          <w:lang w:val="en-GB"/>
+          <w:lang w:val="it-IT"/>
         </w:rPr>
         <w:t>LEGGENDA:</w:t>
       </w:r>
@@ -522,13 +529,13 @@
     <w:p>
       <w:pPr>
         <w:rPr>
-          <w:lang w:val="en-GB"/>
+          <w:lang w:val="it-IT"/>
         </w:rPr>
       </w:pPr>
       <w:r>
         <w:rPr>
           <w:highlight w:val="yellow"/>
-          <w:lang w:val="en-GB"/>
+          <w:lang w:val="it-IT"/>
         </w:rPr>
         <w:t>G = GIULIO</w:t>
       </w:r>
@@ -537,13 +544,13 @@
       <w:pPr>
         <w:rPr>
           <w:strike/>
-          <w:lang w:val="en-GB"/>
+          <w:lang w:val="it-IT"/>
         </w:rPr>
       </w:pPr>
       <w:r>
         <w:rPr>
           <w:strike/>
-          <w:lang w:val="en-GB"/>
+          <w:lang w:val="it-IT"/>
         </w:rPr>
         <w:t>S = SIMONE</w:t>
       </w:r>
@@ -551,13 +558,13 @@
     <w:p>
       <w:pPr>
         <w:rPr>
-          <w:lang w:val="en-GB"/>
-        </w:rPr>
-      </w:pPr>
-      <w:r>
-        <w:rPr>
-          <w:highlight w:val="cyan"/>
-          <w:lang w:val="en-GB"/>
+          <w:lang w:val="it-IT"/>
+        </w:rPr>
+      </w:pPr>
+      <w:r>
+        <w:rPr>
+          <w:highlight w:val="cyan"/>
+          <w:lang w:val="it-IT"/>
         </w:rPr>
         <w:t>A = ALESSANDRO</w:t>
       </w:r>

</xml_diff>